<commit_message>
- ExecutiveSummary teilweise fertig - Daten werden übergeben - Widmungsdaten über Eventbus übergeben
</commit_message>
<xml_diff>
--- a/src/main/resources/com/example/financingtool/ExecutiveSummary.docx
+++ b/src/main/resources/com/example/financingtool/ExecutiveSummary.docx
@@ -187,7 +187,7 @@
         <w:t>U</w:t>
         <w:t>R</w:t>
         <w:t xml:space="preserve"> </w:t>
-        <w:t>11</w:t>
+        <w:t>1</w:t>
         <w:t>-</w:t>
       </w:r>
     </w:p>
@@ -255,11 +255,7 @@
         <w:t>g</w:t>
         <w:t>:</w:t>
         <w:t xml:space="preserve"> </w:t>
-        <w:t>W</w:t>
-        <w:t xml:space="preserve"> </w:t>
-        <w:t>I</w:t>
-        <w:t xml:space="preserve"> </w:t>
-        <w:t>o</w:t>
+        <w:t>W III gk</w:t>
       </w:r>
     </w:p>
     <w:p>
@@ -281,7 +277,7 @@
         <w:t>ß</w:t>
         <w:t>e</w:t>
         <w:t xml:space="preserve"> </w:t>
-        <w:t>11</w:t>
+        <w:t/>
         <w:t>m</w:t>
         <w:t>²</w:t>
       </w:r>
@@ -402,7 +398,7 @@
         <w:t xml:space="preserve"> </w:t>
         <w:t>–</w:t>
         <w:t xml:space="preserve"> </w:t>
-        <w:t>11</w:t>
+        <w:t>4</w:t>
         <w:t>W</w:t>
         <w:t>o</w:t>
         <w:t>h</w:t>
@@ -421,7 +417,7 @@
         <w:t>i</w:t>
         <w:t>t</w:t>
         <w:t xml:space="preserve"> </w:t>
-        <w:t>11</w:t>
+        <w:t>2</w:t>
         <w:t>G</w:t>
         <w:t>a</w:t>
         <w:t>r</w:t>
@@ -483,114 +479,91 @@
         <w:t>U</w:t>
         <w:t>R</w:t>
         <w:t xml:space="preserve"> </w:t>
-        <w:t>$</w:t>
-        <w:t>{</w:t>
-        <w:t>g</w:t>
-        <w:t>i</w:t>
-        <w:t>k</w:t>
-        <w:t>}</w:t>
+        <w:t>94.88</w:t>
+        <w:t>-</w:t>
+        <w:t xml:space="preserve"> </w:t>
+        <w:t>(</w:t>
+        <w:t>g</w:t>
+        <w:t>e</w:t>
+        <w:t>r</w:t>
+        <w:t>u</w:t>
+        <w:t>n</w:t>
+        <w:t>d</w:t>
+        <w:t>e</w:t>
+        <w:t>t</w:t>
+        <w:t>)</w:t>
+      </w:r>
+    </w:p>
+    <w:p>
+      <w:r>
+        <w:t>P</w:t>
+        <w:t>r</w:t>
+        <w:t>o</w:t>
+        <w:t>g</w:t>
+        <w:t>n</w:t>
+        <w:t>o</w:t>
+        <w:t>s</w:t>
+        <w:t>t</w:t>
+        <w:t>i</w:t>
+        <w:t>z</w:t>
+        <w:t>i</w:t>
+        <w:t>e</w:t>
+        <w:t>r</w:t>
+        <w:t>t</w:t>
+        <w:t>e</w:t>
+        <w:t>r</w:t>
+        <w:t xml:space="preserve"> </w:t>
+        <w:t>V</w:t>
+        <w:t>e</w:t>
+        <w:t>r</w:t>
+        <w:t>k</w:t>
+        <w:t>a</w:t>
+        <w:t>u</w:t>
+        <w:t>f</w:t>
+        <w:t>s</w:t>
+        <w:t>e</w:t>
+        <w:t>r</w:t>
+        <w:t>l</w:t>
+        <w:t>ö</w:t>
+        <w:t>s</w:t>
+        <w:t>:</w:t>
+        <w:t xml:space="preserve"> </w:t>
+        <w:t>E</w:t>
+        <w:t>U</w:t>
+        <w:t>R</w:t>
+        <w:t xml:space="preserve"> </w:t>
+        <w:t>1.025929E7</w:t>
+        <w:t>-</w:t>
+        <w:t xml:space="preserve"> </w:t>
+        <w:t>ø</w:t>
+        <w:t xml:space="preserve"> </w:t>
+        <w:t>V</w:t>
+        <w:t>e</w:t>
+        <w:t>r</w:t>
+        <w:t>k</w:t>
+        <w:t>a</w:t>
+        <w:t>u</w:t>
+        <w:t>f</w:t>
+        <w:t>s</w:t>
+        <w:t>p</w:t>
+        <w:t>r</w:t>
+        <w:t>e</w:t>
+        <w:t>i</w:t>
+        <w:t>s</w:t>
+        <w:t xml:space="preserve"> </w:t>
+        <w:t>E</w:t>
+        <w:t>U</w:t>
+        <w:t>R</w:t>
+        <w:t xml:space="preserve"> </w:t>
+        <w:t>1</w:t>
+        <w:t>0</w:t>
+        <w:t>.</w:t>
+        <w:t>0</w:t>
+        <w:t>0</w:t>
+        <w:t>0</w:t>
         <w:t>,</w:t>
         <w:t>-</w:t>
         <w:t xml:space="preserve"> </w:t>
-        <w:t>(</w:t>
-        <w:t>g</w:t>
-        <w:t>e</w:t>
-        <w:t>r</w:t>
-        <w:t>u</w:t>
-        <w:t>n</w:t>
-        <w:t>d</w:t>
-        <w:t>e</w:t>
-        <w:t>t</w:t>
-        <w:t>)</w:t>
-      </w:r>
-    </w:p>
-    <w:p>
-      <w:r>
-        <w:t>P</w:t>
-        <w:t>r</w:t>
-        <w:t>o</w:t>
-        <w:t>g</w:t>
-        <w:t>n</w:t>
-        <w:t>o</w:t>
-        <w:t>s</w:t>
-        <w:t>t</w:t>
-        <w:t>i</w:t>
-        <w:t>z</w:t>
-        <w:t>i</w:t>
-        <w:t>e</w:t>
-        <w:t>r</w:t>
-        <w:t>t</w:t>
-        <w:t>e</w:t>
-        <w:t>r</w:t>
-        <w:t xml:space="preserve"> </w:t>
-        <w:t>V</w:t>
-        <w:t>e</w:t>
-        <w:t>r</w:t>
-        <w:t>k</w:t>
-        <w:t>a</w:t>
-        <w:t>u</w:t>
-        <w:t>f</w:t>
-        <w:t>s</w:t>
-        <w:t>e</w:t>
-        <w:t>r</w:t>
-        <w:t>l</w:t>
-        <w:t>ö</w:t>
-        <w:t>s</w:t>
-        <w:t>:</w:t>
-        <w:t xml:space="preserve"> </w:t>
-        <w:t>E</w:t>
-        <w:t>U</w:t>
-        <w:t>R</w:t>
-        <w:t xml:space="preserve"> </w:t>
-        <w:t>$</w:t>
-        <w:t>{</w:t>
-        <w:t>v</w:t>
-        <w:t>e</w:t>
-        <w:t>r</w:t>
-        <w:t>k</w:t>
-        <w:t>a</w:t>
-        <w:t>u</w:t>
-        <w:t>f</w:t>
-        <w:t>s</w:t>
-        <w:t>e</w:t>
-        <w:t>r</w:t>
-        <w:t>l</w:t>
-        <w:t>o</w:t>
-        <w:t>e</w:t>
-        <w:t>s</w:t>
-        <w:t>}</w:t>
-        <w:t>,</w:t>
-        <w:t>-</w:t>
-        <w:t xml:space="preserve"> </w:t>
-        <w:t>ø</w:t>
-        <w:t xml:space="preserve"> </w:t>
-        <w:t>V</w:t>
-        <w:t>e</w:t>
-        <w:t>r</w:t>
-        <w:t>k</w:t>
-        <w:t>a</w:t>
-        <w:t>u</w:t>
-        <w:t>f</w:t>
-        <w:t>s</w:t>
-        <w:t>p</w:t>
-        <w:t>r</w:t>
-        <w:t>e</w:t>
-        <w:t>i</w:t>
-        <w:t>s</w:t>
-        <w:t xml:space="preserve"> </w:t>
-        <w:t>E</w:t>
-        <w:t>U</w:t>
-        <w:t>R</w:t>
-        <w:t xml:space="preserve"> </w:t>
-        <w:t>1</w:t>
-        <w:t>0</w:t>
-        <w:t>.</w:t>
-        <w:t>0</w:t>
-        <w:t>0</w:t>
-        <w:t>0</w:t>
-        <w:t>,</w:t>
-        <w:t>-</w:t>
-        <w:t xml:space="preserve"> </w:t>
         <w:t>s</w:t>
         <w:t>i</w:t>
         <w:t>e</w:t>
@@ -621,16 +594,7 @@
         <w:t>n</w:t>
         <w:t>:</w:t>
         <w:t xml:space="preserve"> </w:t>
-        <w:t>$</w:t>
-        <w:t>{</w:t>
-        <w:t>g</w:t>
-        <w:t>e</w:t>
-        <w:t>w</w:t>
-        <w:t>i</w:t>
-        <w:t>n</w:t>
-        <w:t>n</w:t>
-        <w:t>}</w:t>
-        <w:t xml:space="preserve"> </w:t>
+        <w:t>1.025827E7</w:t>
         <w:t>(</w:t>
         <w:t>g</w:t>
         <w:t>e</w:t>
@@ -646,12 +610,7 @@
         <w:t>O</w:t>
         <w:t>I</w:t>
         <w:t xml:space="preserve"> </w:t>
-        <w:t>3</w:t>
-        <w:t>2</w:t>
-        <w:t>,</w:t>
-        <w:t>3</w:t>
-        <w:t>4</w:t>
-        <w:t>%</w:t>
+        <w:t>10057.127450980392</w:t>
       </w:r>
     </w:p>
     <w:p>
@@ -672,7 +631,11 @@
         <w:t>n</w:t>
         <w:t>:</w:t>
         <w:t xml:space="preserve"> </w:t>
-        <w:t>11</w:t>
+        <w:t>9</w:t>
+      </w:r>
+    </w:p>
+    <w:p>
+      <w:r>
         <w:t>Z</w:t>
         <w:t>i</w:t>
         <w:t>e</w:t>
@@ -694,7 +657,7 @@
         <w:t>g</w:t>
         <w:t>:</w:t>
         <w:t xml:space="preserve"> </w:t>
-        <w:t>11</w:t>
+        <w:t>10</w:t>
       </w:r>
     </w:p>
   </w:body>

</xml_diff>

<commit_message>
- Tranchenanpassung in der PDF je nach Wahl - Finanzierungskosten und Adresse in MVMH Contrroller und WidmungController angepasst
</commit_message>
<xml_diff>
--- a/src/main/resources/com/example/financingtool/ExecutiveSummary.docx
+++ b/src/main/resources/com/example/financingtool/ExecutiveSummary.docx
@@ -187,7 +187,7 @@
         <w:t>U</w:t>
         <w:t>R</w:t>
         <w:t xml:space="preserve"> </w:t>
-        <w:t>1</w:t>
+        <w:t>10</w:t>
         <w:t>-</w:t>
       </w:r>
     </w:p>
@@ -255,7 +255,7 @@
         <w:t>g</w:t>
         <w:t>:</w:t>
         <w:t xml:space="preserve"> </w:t>
-        <w:t>W III gk</w:t>
+        <w:t>WGV II gk</w:t>
       </w:r>
     </w:p>
     <w:p>
@@ -277,7 +277,7 @@
         <w:t>ß</w:t>
         <w:t>e</w:t>
         <w:t xml:space="preserve"> </w:t>
-        <w:t/>
+        <w:t>grundstuecksgroesse</w:t>
         <w:t>m</w:t>
         <w:t>²</w:t>
       </w:r>
@@ -398,7 +398,7 @@
         <w:t xml:space="preserve"> </w:t>
         <w:t>–</w:t>
         <w:t xml:space="preserve"> </w:t>
-        <w:t>4</w:t>
+        <w:t>34</w:t>
         <w:t>W</w:t>
         <w:t>o</w:t>
         <w:t>h</w:t>
@@ -417,7 +417,7 @@
         <w:t>i</w:t>
         <w:t>t</w:t>
         <w:t xml:space="preserve"> </w:t>
-        <w:t>2</w:t>
+        <w:t>20</w:t>
         <w:t>G</w:t>
         <w:t>a</w:t>
         <w:t>r</w:t>
@@ -479,7 +479,7 @@
         <w:t>U</w:t>
         <w:t>R</w:t>
         <w:t xml:space="preserve"> </w:t>
-        <w:t>94.88</w:t>
+        <w:t>371.0</w:t>
         <w:t>-</w:t>
         <w:t xml:space="preserve"> </w:t>
         <w:t>(</w:t>
@@ -631,7 +631,7 @@
         <w:t>n</w:t>
         <w:t>:</w:t>
         <w:t xml:space="preserve"> </w:t>
-        <w:t>9</w:t>
+        <w:t>30</w:t>
       </w:r>
     </w:p>
     <w:p>
@@ -657,7 +657,7 @@
         <w:t>g</w:t>
         <w:t>:</w:t>
         <w:t xml:space="preserve"> </w:t>
-        <w:t>10</w:t>
+        <w:t>12</w:t>
       </w:r>
     </w:p>
   </w:body>

</xml_diff>

<commit_message>
- Anpassungen zum BasisinformationController, der so nicht mehr existiert - Basisinformation aus Tabpane getan - Adresse in ExecutiveSummary hinzugefügt
</commit_message>
<xml_diff>
--- a/src/main/resources/com/example/financingtool/ExecutiveSummary.docx
+++ b/src/main/resources/com/example/financingtool/ExecutiveSummary.docx
@@ -51,25 +51,7 @@
         <w:t>t</w:t>
         <w:t xml:space="preserve"> </w:t>
         <w:t>“</w:t>
-        <w:t>B</w:t>
-        <w:t>r</w:t>
-        <w:t>a</w:t>
-        <w:t>u</w:t>
-        <w:t>m</w:t>
-        <w:t>ü</w:t>
-        <w:t>l</w:t>
-        <w:t>l</w:t>
-        <w:t>e</w:t>
-        <w:t>r</w:t>
-        <w:t>g</w:t>
-        <w:t>a</w:t>
-        <w:t>s</w:t>
-        <w:t>s</w:t>
-        <w:t>e</w:t>
-        <w:t xml:space="preserve"> </w:t>
-        <w:t>2</w:t>
-        <w:t>1</w:t>
-        <w:t>”</w:t>
+        <w:t>Lerchenfelderstrasse 20</w:t>
         <w:t xml:space="preserve"> </w:t>
         <w:t>(</w:t>
         <w:t>E</w:t>
@@ -187,7 +169,7 @@
         <w:t>U</w:t>
         <w:t>R</w:t>
         <w:t xml:space="preserve"> </w:t>
-        <w:t>10</w:t>
+        <w:t>1000000</w:t>
         <w:t>-</w:t>
       </w:r>
     </w:p>
@@ -398,7 +380,7 @@
         <w:t xml:space="preserve"> </w:t>
         <w:t>–</w:t>
         <w:t xml:space="preserve"> </w:t>
-        <w:t>34</w:t>
+        <w:t>4</w:t>
         <w:t>W</w:t>
         <w:t>o</w:t>
         <w:t>h</w:t>
@@ -417,7 +399,7 @@
         <w:t>i</w:t>
         <w:t>t</w:t>
         <w:t xml:space="preserve"> </w:t>
-        <w:t>20</w:t>
+        <w:t>2000</w:t>
         <w:t>G</w:t>
         <w:t>a</w:t>
         <w:t>r</w:t>
@@ -479,7 +461,7 @@
         <w:t>U</w:t>
         <w:t>R</w:t>
         <w:t xml:space="preserve"> </w:t>
-        <w:t>371.0</w:t>
+        <w:t>134860.4</w:t>
         <w:t>-</w:t>
         <w:t xml:space="preserve"> </w:t>
         <w:t>(</w:t>
@@ -631,7 +613,7 @@
         <w:t>n</w:t>
         <w:t>:</w:t>
         <w:t xml:space="preserve"> </w:t>
-        <w:t>30</w:t>
+        <w:t>Q1</w:t>
       </w:r>
     </w:p>
     <w:p>
@@ -657,7 +639,7 @@
         <w:t>g</w:t>
         <w:t>:</w:t>
         <w:t xml:space="preserve"> </w:t>
-        <w:t>12</w:t>
+        <w:t>Q2</w:t>
       </w:r>
     </w:p>
   </w:body>

</xml_diff>